<commit_message>
updated test plan and Jar file
created the executable jar file for current build and updated testplan
for the current iteration
</commit_message>
<xml_diff>
--- a/Test Plan Group 9 Final.docx
+++ b/Test Plan Group 9 Final.docx
@@ -805,8 +805,6 @@
               </w:rPr>
               <w:t>3</w:t>
             </w:r>
-            <w:bookmarkStart w:id="0" w:name="_GoBack"/>
-            <w:bookmarkEnd w:id="0"/>
           </w:p>
         </w:tc>
         <w:tc>
@@ -949,6 +947,15 @@
                 <w:lang w:eastAsia="ar-SA"/>
               </w:rPr>
             </w:pPr>
+            <w:r>
+              <w:rPr>
+                <w:rFonts w:ascii="Calibri" w:eastAsia="SimSun" w:hAnsi="Calibri"/>
+                <w:kern w:val="1"/>
+                <w:szCs w:val="24"/>
+                <w:lang w:eastAsia="ar-SA"/>
+              </w:rPr>
+              <w:t>4</w:t>
+            </w:r>
           </w:p>
         </w:tc>
         <w:tc>
@@ -975,6 +982,15 @@
                 <w:lang w:eastAsia="ar-SA"/>
               </w:rPr>
             </w:pPr>
+            <w:r>
+              <w:rPr>
+                <w:rFonts w:ascii="Calibri" w:eastAsia="SimSun" w:hAnsi="Calibri"/>
+                <w:kern w:val="1"/>
+                <w:szCs w:val="24"/>
+                <w:lang w:eastAsia="ar-SA"/>
+              </w:rPr>
+              <w:t>03/06/15</w:t>
+            </w:r>
           </w:p>
         </w:tc>
         <w:tc>
@@ -1001,6 +1017,15 @@
                 <w:lang w:eastAsia="ar-SA"/>
               </w:rPr>
             </w:pPr>
+            <w:r>
+              <w:rPr>
+                <w:rFonts w:ascii="Calibri" w:eastAsia="SimSun" w:hAnsi="Calibri"/>
+                <w:kern w:val="1"/>
+                <w:szCs w:val="24"/>
+                <w:lang w:eastAsia="ar-SA"/>
+              </w:rPr>
+              <w:t>Jay Boring</w:t>
+            </w:r>
           </w:p>
         </w:tc>
         <w:tc>
@@ -1027,6 +1052,15 @@
                 <w:lang w:eastAsia="ar-SA"/>
               </w:rPr>
             </w:pPr>
+            <w:r>
+              <w:rPr>
+                <w:rFonts w:ascii="Calibri" w:eastAsia="SimSun" w:hAnsi="Calibri"/>
+                <w:kern w:val="1"/>
+                <w:szCs w:val="24"/>
+                <w:lang w:eastAsia="ar-SA"/>
+              </w:rPr>
+              <w:t>Completed Testing</w:t>
+            </w:r>
           </w:p>
         </w:tc>
       </w:tr>
@@ -2063,10 +2097,7 @@
         <w:ind w:left="720" w:firstLine="0"/>
       </w:pPr>
       <w:r>
-        <w:t xml:space="preserve">Topic: </w:t>
-      </w:r>
-      <w:r>
-        <w:t>Create application that keeps track of your loved ones special dates (e.g. anniversaries, birthdays, etc.) and their wish lists.</w:t>
+        <w:t>Topic: Create application that keeps track of your loved ones special dates (e.g. anniversaries, birthdays, etc.) and their wish lists.</w:t>
       </w:r>
     </w:p>
     <w:p>
@@ -2106,7 +2137,7 @@
         <w:gridCol w:w="1710"/>
         <w:gridCol w:w="1992"/>
         <w:gridCol w:w="2418"/>
-        <w:gridCol w:w="1404"/>
+        <w:gridCol w:w="1633"/>
         <w:gridCol w:w="1296"/>
       </w:tblGrid>
       <w:tr>
@@ -2685,39 +2716,53 @@
                 <w:rFonts w:ascii="Calibri" w:hAnsi="Calibri"/>
                 <w:szCs w:val="24"/>
               </w:rPr>
+              <w:t>Web connectivity not implemented</w:t>
+            </w:r>
+            <w:r>
+              <w:rPr>
+                <w:rFonts w:ascii="Calibri" w:hAnsi="Calibri"/>
+                <w:szCs w:val="24"/>
+              </w:rPr>
+              <w:t xml:space="preserve"> executed via jar file</w:t>
+            </w:r>
+          </w:p>
+        </w:tc>
+        <w:tc>
+          <w:tcPr>
+            <w:tcW w:w="1296" w:type="dxa"/>
+            <w:tcBorders>
+              <w:top w:val="nil"/>
+              <w:left w:val="nil"/>
+              <w:bottom w:val="single" w:sz="4" w:space="0" w:color="auto"/>
+              <w:right w:val="single" w:sz="4" w:space="0" w:color="auto"/>
+            </w:tcBorders>
+            <w:shd w:val="clear" w:color="auto" w:fill="auto"/>
+            <w:noWrap/>
+            <w:hideMark/>
+          </w:tcPr>
+          <w:p>
+            <w:pPr>
+              <w:spacing w:after="0" w:line="240" w:lineRule="auto"/>
+              <w:ind w:left="0" w:firstLine="0"/>
+              <w:jc w:val="left"/>
+              <w:rPr>
+                <w:rFonts w:ascii="Calibri" w:hAnsi="Calibri"/>
+                <w:szCs w:val="24"/>
+              </w:rPr>
+            </w:pPr>
+            <w:r>
+              <w:rPr>
+                <w:rFonts w:ascii="Calibri" w:hAnsi="Calibri"/>
+                <w:szCs w:val="24"/>
+              </w:rPr>
               <w:t> </w:t>
             </w:r>
-          </w:p>
-        </w:tc>
-        <w:tc>
-          <w:tcPr>
-            <w:tcW w:w="1296" w:type="dxa"/>
-            <w:tcBorders>
-              <w:top w:val="nil"/>
-              <w:left w:val="nil"/>
-              <w:bottom w:val="single" w:sz="4" w:space="0" w:color="auto"/>
-              <w:right w:val="single" w:sz="4" w:space="0" w:color="auto"/>
-            </w:tcBorders>
-            <w:shd w:val="clear" w:color="auto" w:fill="auto"/>
-            <w:noWrap/>
-            <w:hideMark/>
-          </w:tcPr>
-          <w:p>
-            <w:pPr>
-              <w:spacing w:after="0" w:line="240" w:lineRule="auto"/>
-              <w:ind w:left="0" w:firstLine="0"/>
-              <w:jc w:val="left"/>
-              <w:rPr>
-                <w:rFonts w:ascii="Calibri" w:hAnsi="Calibri"/>
-                <w:szCs w:val="24"/>
-              </w:rPr>
-            </w:pPr>
-            <w:r>
-              <w:rPr>
-                <w:rFonts w:ascii="Calibri" w:hAnsi="Calibri"/>
-                <w:szCs w:val="24"/>
-              </w:rPr>
-              <w:t> </w:t>
+            <w:r>
+              <w:rPr>
+                <w:rFonts w:ascii="Calibri" w:hAnsi="Calibri"/>
+                <w:szCs w:val="24"/>
+              </w:rPr>
+              <w:t>N/A</w:t>
             </w:r>
           </w:p>
         </w:tc>
@@ -2894,7 +2939,7 @@
                 <w:rFonts w:ascii="Calibri" w:hAnsi="Calibri"/>
                 <w:szCs w:val="24"/>
               </w:rPr>
-              <w:t> </w:t>
+              <w:t>Login page appears when button chosen</w:t>
             </w:r>
           </w:p>
         </w:tc>
@@ -2926,7 +2971,7 @@
                 <w:rFonts w:ascii="Calibri" w:hAnsi="Calibri"/>
                 <w:szCs w:val="24"/>
               </w:rPr>
-              <w:t> </w:t>
+              <w:t>Pass</w:t>
             </w:r>
           </w:p>
         </w:tc>
@@ -3105,6 +3150,13 @@
               </w:rPr>
               <w:t> </w:t>
             </w:r>
+            <w:r>
+              <w:rPr>
+                <w:rFonts w:ascii="Calibri" w:hAnsi="Calibri"/>
+                <w:szCs w:val="24"/>
+              </w:rPr>
+              <w:t>Registration page appears when chosen</w:t>
+            </w:r>
           </w:p>
         </w:tc>
         <w:tc>
@@ -3135,7 +3187,7 @@
                 <w:rFonts w:ascii="Calibri" w:hAnsi="Calibri"/>
                 <w:szCs w:val="24"/>
               </w:rPr>
-              <w:t> </w:t>
+              <w:t>Pass</w:t>
             </w:r>
           </w:p>
         </w:tc>
@@ -3358,6 +3410,13 @@
               </w:rPr>
               <w:t> </w:t>
             </w:r>
+            <w:r>
+              <w:rPr>
+                <w:rFonts w:ascii="Calibri" w:hAnsi="Calibri"/>
+                <w:szCs w:val="24"/>
+              </w:rPr>
+              <w:t>Accomplished by registration page</w:t>
+            </w:r>
           </w:p>
         </w:tc>
         <w:tc>
@@ -3388,7 +3447,7 @@
                 <w:rFonts w:ascii="Calibri" w:hAnsi="Calibri"/>
                 <w:szCs w:val="24"/>
               </w:rPr>
-              <w:t> </w:t>
+              <w:t>Pass</w:t>
             </w:r>
           </w:p>
         </w:tc>
@@ -3761,6 +3820,13 @@
               </w:rPr>
               <w:t> </w:t>
             </w:r>
+            <w:r>
+              <w:rPr>
+                <w:rFonts w:ascii="Calibri" w:hAnsi="Calibri"/>
+                <w:szCs w:val="24"/>
+              </w:rPr>
+              <w:t>Each field must be selected or filled in popup box informs user which box created the error</w:t>
+            </w:r>
           </w:p>
         </w:tc>
         <w:tc>
@@ -3786,6 +3852,13 @@
                 <w:szCs w:val="24"/>
               </w:rPr>
             </w:pPr>
+            <w:r>
+              <w:rPr>
+                <w:rFonts w:ascii="Calibri" w:hAnsi="Calibri"/>
+                <w:szCs w:val="24"/>
+              </w:rPr>
+              <w:t>Pass</w:t>
+            </w:r>
             <w:r>
               <w:rPr>
                 <w:rFonts w:ascii="Calibri" w:hAnsi="Calibri"/>
@@ -3963,6 +4036,13 @@
               </w:rPr>
               <w:t> </w:t>
             </w:r>
+            <w:r>
+              <w:rPr>
+                <w:rFonts w:ascii="Calibri" w:hAnsi="Calibri"/>
+                <w:szCs w:val="24"/>
+              </w:rPr>
+              <w:t>Each field must be selected or filled in popup box informs user which box created the error</w:t>
+            </w:r>
           </w:p>
         </w:tc>
         <w:tc>
@@ -3994,6 +4074,13 @@
                 <w:szCs w:val="24"/>
               </w:rPr>
               <w:t> </w:t>
+            </w:r>
+            <w:r>
+              <w:rPr>
+                <w:rFonts w:ascii="Calibri" w:hAnsi="Calibri"/>
+                <w:szCs w:val="24"/>
+              </w:rPr>
+              <w:t>Pass</w:t>
             </w:r>
           </w:p>
         </w:tc>
@@ -4158,6 +4245,13 @@
               </w:rPr>
               <w:t> </w:t>
             </w:r>
+            <w:r>
+              <w:rPr>
+                <w:rFonts w:ascii="Calibri" w:hAnsi="Calibri"/>
+                <w:szCs w:val="24"/>
+              </w:rPr>
+              <w:t>Browse window appears</w:t>
+            </w:r>
           </w:p>
         </w:tc>
         <w:tc>
@@ -4188,7 +4282,7 @@
                 <w:rFonts w:ascii="Calibri" w:hAnsi="Calibri"/>
                 <w:szCs w:val="24"/>
               </w:rPr>
-              <w:t> </w:t>
+              <w:t>Pass</w:t>
             </w:r>
           </w:p>
         </w:tc>
@@ -4360,6 +4454,13 @@
               </w:rPr>
               <w:t> </w:t>
             </w:r>
+            <w:r>
+              <w:rPr>
+                <w:rFonts w:ascii="Calibri" w:hAnsi="Calibri"/>
+                <w:szCs w:val="24"/>
+              </w:rPr>
+              <w:t>Photo is not displayed</w:t>
+            </w:r>
           </w:p>
         </w:tc>
         <w:tc>
@@ -4390,8 +4491,19 @@
                 <w:rFonts w:ascii="Calibri" w:hAnsi="Calibri"/>
                 <w:szCs w:val="24"/>
               </w:rPr>
-              <w:t> </w:t>
-            </w:r>
+              <w:t>Fail</w:t>
+            </w:r>
+          </w:p>
+          <w:p>
+            <w:pPr>
+              <w:spacing w:after="0" w:line="240" w:lineRule="auto"/>
+              <w:ind w:left="0" w:firstLine="0"/>
+              <w:jc w:val="left"/>
+              <w:rPr>
+                <w:rFonts w:ascii="Calibri" w:hAnsi="Calibri"/>
+                <w:szCs w:val="24"/>
+              </w:rPr>
+            </w:pPr>
           </w:p>
         </w:tc>
       </w:tr>
@@ -4569,6 +4681,13 @@
               </w:rPr>
               <w:t> </w:t>
             </w:r>
+            <w:r>
+              <w:rPr>
+                <w:rFonts w:ascii="Calibri" w:hAnsi="Calibri"/>
+                <w:szCs w:val="24"/>
+              </w:rPr>
+              <w:t>Registration successful</w:t>
+            </w:r>
           </w:p>
         </w:tc>
         <w:tc>
@@ -4599,7 +4718,7 @@
                 <w:rFonts w:ascii="Calibri" w:hAnsi="Calibri"/>
                 <w:szCs w:val="24"/>
               </w:rPr>
-              <w:t> </w:t>
+              <w:t>Pass</w:t>
             </w:r>
           </w:p>
         </w:tc>
@@ -4772,6 +4891,13 @@
               </w:rPr>
               <w:t> </w:t>
             </w:r>
+            <w:r>
+              <w:rPr>
+                <w:rFonts w:ascii="Calibri" w:hAnsi="Calibri"/>
+                <w:szCs w:val="24"/>
+              </w:rPr>
+              <w:t>Returns to landing page</w:t>
+            </w:r>
           </w:p>
         </w:tc>
         <w:tc>
@@ -4802,7 +4928,7 @@
                 <w:rFonts w:ascii="Calibri" w:hAnsi="Calibri"/>
                 <w:szCs w:val="24"/>
               </w:rPr>
-              <w:t> </w:t>
+              <w:t>Pass</w:t>
             </w:r>
           </w:p>
         </w:tc>
@@ -5182,6 +5308,13 @@
               </w:rPr>
               <w:t> </w:t>
             </w:r>
+            <w:r>
+              <w:rPr>
+                <w:rFonts w:ascii="Calibri" w:hAnsi="Calibri"/>
+                <w:szCs w:val="24"/>
+              </w:rPr>
+              <w:t>User verification not implemented</w:t>
+            </w:r>
           </w:p>
         </w:tc>
         <w:tc>
@@ -5212,7 +5345,7 @@
                 <w:rFonts w:ascii="Calibri" w:hAnsi="Calibri"/>
                 <w:szCs w:val="24"/>
               </w:rPr>
-              <w:t> </w:t>
+              <w:t>Fail</w:t>
             </w:r>
           </w:p>
         </w:tc>
@@ -5389,7 +5522,7 @@
                 <w:rFonts w:ascii="Calibri" w:hAnsi="Calibri"/>
                 <w:szCs w:val="24"/>
               </w:rPr>
-              <w:t> </w:t>
+              <w:t>Generic hompage appears</w:t>
             </w:r>
           </w:p>
         </w:tc>
@@ -5421,7 +5554,7 @@
                 <w:rFonts w:ascii="Calibri" w:hAnsi="Calibri"/>
                 <w:szCs w:val="24"/>
               </w:rPr>
-              <w:t> </w:t>
+              <w:t>Fail</w:t>
             </w:r>
           </w:p>
         </w:tc>
@@ -5600,6 +5733,13 @@
               </w:rPr>
               <w:t> </w:t>
             </w:r>
+            <w:r>
+              <w:rPr>
+                <w:rFonts w:ascii="Calibri" w:hAnsi="Calibri"/>
+                <w:szCs w:val="24"/>
+              </w:rPr>
+              <w:t>Returns to landing</w:t>
+            </w:r>
           </w:p>
         </w:tc>
         <w:tc>
@@ -5630,7 +5770,7 @@
                 <w:rFonts w:ascii="Calibri" w:hAnsi="Calibri"/>
                 <w:szCs w:val="24"/>
               </w:rPr>
-              <w:t> </w:t>
+              <w:t>Pass</w:t>
             </w:r>
           </w:p>
         </w:tc>
@@ -6010,6 +6150,13 @@
               </w:rPr>
               <w:t> </w:t>
             </w:r>
+            <w:r>
+              <w:rPr>
+                <w:rFonts w:ascii="Calibri" w:hAnsi="Calibri"/>
+                <w:szCs w:val="24"/>
+              </w:rPr>
+              <w:t>Data and image displayed but not unique to user</w:t>
+            </w:r>
           </w:p>
         </w:tc>
         <w:tc>
@@ -6040,7 +6187,25 @@
                 <w:rFonts w:ascii="Calibri" w:hAnsi="Calibri"/>
                 <w:szCs w:val="24"/>
               </w:rPr>
-              <w:t> </w:t>
+              <w:t>Partial</w:t>
+            </w:r>
+          </w:p>
+          <w:p>
+            <w:pPr>
+              <w:spacing w:after="0" w:line="240" w:lineRule="auto"/>
+              <w:ind w:left="0" w:firstLine="0"/>
+              <w:jc w:val="left"/>
+              <w:rPr>
+                <w:rFonts w:ascii="Calibri" w:hAnsi="Calibri"/>
+                <w:szCs w:val="24"/>
+              </w:rPr>
+            </w:pPr>
+            <w:r>
+              <w:rPr>
+                <w:rFonts w:ascii="Calibri" w:hAnsi="Calibri"/>
+                <w:szCs w:val="24"/>
+              </w:rPr>
+              <w:t>Pass</w:t>
             </w:r>
           </w:p>
         </w:tc>
@@ -6221,6 +6386,13 @@
               </w:rPr>
               <w:t> </w:t>
             </w:r>
+            <w:r>
+              <w:rPr>
+                <w:rFonts w:ascii="Calibri" w:hAnsi="Calibri"/>
+                <w:szCs w:val="24"/>
+              </w:rPr>
+              <w:t>Edit settings window displays</w:t>
+            </w:r>
           </w:p>
         </w:tc>
         <w:tc>
@@ -6251,7 +6423,7 @@
                 <w:rFonts w:ascii="Calibri" w:hAnsi="Calibri"/>
                 <w:szCs w:val="24"/>
               </w:rPr>
-              <w:t> </w:t>
+              <w:t>Pass</w:t>
             </w:r>
           </w:p>
         </w:tc>
@@ -6651,6 +6823,13 @@
               </w:rPr>
               <w:t> </w:t>
             </w:r>
+            <w:r>
+              <w:rPr>
+                <w:rFonts w:ascii="Calibri" w:hAnsi="Calibri"/>
+                <w:szCs w:val="24"/>
+              </w:rPr>
+              <w:t>New settings are not applied</w:t>
+            </w:r>
           </w:p>
         </w:tc>
         <w:tc>
@@ -6682,7 +6861,7 @@
                 <w:rFonts w:ascii="Calibri" w:hAnsi="Calibri"/>
                 <w:szCs w:val="24"/>
               </w:rPr>
-              <w:t> </w:t>
+              <w:t>Fail</w:t>
             </w:r>
           </w:p>
         </w:tc>
@@ -6842,6 +7021,13 @@
                 <w:szCs w:val="24"/>
               </w:rPr>
             </w:pPr>
+            <w:r>
+              <w:rPr>
+                <w:rFonts w:ascii="Calibri" w:hAnsi="Calibri"/>
+                <w:szCs w:val="24"/>
+              </w:rPr>
+              <w:t>No field for background is provided</w:t>
+            </w:r>
           </w:p>
         </w:tc>
         <w:tc>
@@ -6867,6 +7053,13 @@
                 <w:szCs w:val="24"/>
               </w:rPr>
             </w:pPr>
+            <w:r>
+              <w:rPr>
+                <w:rFonts w:ascii="Calibri" w:hAnsi="Calibri"/>
+                <w:szCs w:val="24"/>
+              </w:rPr>
+              <w:t>Fail</w:t>
+            </w:r>
           </w:p>
         </w:tc>
       </w:tr>
@@ -7025,6 +7218,13 @@
                 <w:szCs w:val="24"/>
               </w:rPr>
             </w:pPr>
+            <w:r>
+              <w:rPr>
+                <w:rFonts w:ascii="Calibri" w:hAnsi="Calibri"/>
+                <w:szCs w:val="24"/>
+              </w:rPr>
+              <w:t>No field for font is provided</w:t>
+            </w:r>
           </w:p>
         </w:tc>
         <w:tc>
@@ -7050,6 +7250,13 @@
                 <w:szCs w:val="24"/>
               </w:rPr>
             </w:pPr>
+            <w:r>
+              <w:rPr>
+                <w:rFonts w:ascii="Calibri" w:hAnsi="Calibri"/>
+                <w:szCs w:val="24"/>
+              </w:rPr>
+              <w:t>Fail</w:t>
+            </w:r>
           </w:p>
         </w:tc>
       </w:tr>
@@ -7447,6 +7654,13 @@
               </w:rPr>
               <w:t> </w:t>
             </w:r>
+            <w:r>
+              <w:rPr>
+                <w:rFonts w:ascii="Calibri" w:hAnsi="Calibri"/>
+                <w:szCs w:val="24"/>
+              </w:rPr>
+              <w:t>Create events page appears</w:t>
+            </w:r>
           </w:p>
         </w:tc>
         <w:tc>
@@ -7478,7 +7692,7 @@
                 <w:rFonts w:ascii="Calibri" w:hAnsi="Calibri"/>
                 <w:szCs w:val="24"/>
               </w:rPr>
-              <w:t> </w:t>
+              <w:t>Pass</w:t>
             </w:r>
           </w:p>
         </w:tc>
@@ -7662,7 +7876,7 @@
                 <w:rFonts w:ascii="Calibri" w:hAnsi="Calibri"/>
                 <w:szCs w:val="24"/>
               </w:rPr>
-              <w:t> </w:t>
+              <w:t>Create event field exists but no repetition</w:t>
             </w:r>
           </w:p>
         </w:tc>
@@ -7695,7 +7909,7 @@
                 <w:rFonts w:ascii="Calibri" w:hAnsi="Calibri"/>
                 <w:szCs w:val="24"/>
               </w:rPr>
-              <w:t> </w:t>
+              <w:t>Fail</w:t>
             </w:r>
           </w:p>
         </w:tc>
@@ -7893,7 +8107,7 @@
                 <w:rFonts w:ascii="Calibri" w:hAnsi="Calibri"/>
                 <w:szCs w:val="24"/>
               </w:rPr>
-              <w:t> </w:t>
+              <w:t>No multiple events creation</w:t>
             </w:r>
           </w:p>
         </w:tc>
@@ -7926,7 +8140,7 @@
                 <w:rFonts w:ascii="Calibri" w:hAnsi="Calibri"/>
                 <w:szCs w:val="24"/>
               </w:rPr>
-              <w:t> </w:t>
+              <w:t>Fail</w:t>
             </w:r>
           </w:p>
         </w:tc>
@@ -8027,14 +8241,7 @@
                 <w:rFonts w:ascii="Calibri" w:hAnsi="Calibri"/>
                 <w:szCs w:val="24"/>
               </w:rPr>
-              <w:t xml:space="preserve">User clicks </w:t>
-            </w:r>
-            <w:r>
-              <w:rPr>
-                <w:rFonts w:ascii="Calibri" w:hAnsi="Calibri"/>
-                <w:szCs w:val="24"/>
-              </w:rPr>
-              <w:t>Events page add notes</w:t>
+              <w:t>User clicks Events page add notes</w:t>
             </w:r>
           </w:p>
         </w:tc>
@@ -8093,6 +8300,13 @@
                 <w:szCs w:val="24"/>
               </w:rPr>
             </w:pPr>
+            <w:r>
+              <w:rPr>
+                <w:rFonts w:ascii="Calibri" w:hAnsi="Calibri"/>
+                <w:szCs w:val="24"/>
+              </w:rPr>
+              <w:t xml:space="preserve">Information note spot provided </w:t>
+            </w:r>
           </w:p>
         </w:tc>
         <w:tc>
@@ -8118,6 +8332,13 @@
                 <w:szCs w:val="24"/>
               </w:rPr>
             </w:pPr>
+            <w:r>
+              <w:rPr>
+                <w:rFonts w:ascii="Calibri" w:hAnsi="Calibri"/>
+                <w:szCs w:val="24"/>
+              </w:rPr>
+              <w:t>Pass</w:t>
+            </w:r>
           </w:p>
         </w:tc>
       </w:tr>
@@ -8217,14 +8438,7 @@
                 <w:rFonts w:ascii="Calibri" w:hAnsi="Calibri"/>
                 <w:szCs w:val="24"/>
               </w:rPr>
-              <w:t xml:space="preserve">User clicks </w:t>
-            </w:r>
-            <w:r>
-              <w:rPr>
-                <w:rFonts w:ascii="Calibri" w:hAnsi="Calibri"/>
-                <w:szCs w:val="24"/>
-              </w:rPr>
-              <w:t>Events page drop down selection</w:t>
+              <w:t>User clicks Events page drop down selection</w:t>
             </w:r>
           </w:p>
         </w:tc>
@@ -8283,6 +8497,13 @@
                 <w:szCs w:val="24"/>
               </w:rPr>
             </w:pPr>
+            <w:r>
+              <w:rPr>
+                <w:rFonts w:ascii="Calibri" w:hAnsi="Calibri"/>
+                <w:szCs w:val="24"/>
+              </w:rPr>
+              <w:t>Categories not implemented</w:t>
+            </w:r>
           </w:p>
         </w:tc>
         <w:tc>
@@ -8308,6 +8529,13 @@
                 <w:szCs w:val="24"/>
               </w:rPr>
             </w:pPr>
+            <w:r>
+              <w:rPr>
+                <w:rFonts w:ascii="Calibri" w:hAnsi="Calibri"/>
+                <w:szCs w:val="24"/>
+              </w:rPr>
+              <w:t>Fail</w:t>
+            </w:r>
           </w:p>
         </w:tc>
       </w:tr>
@@ -8407,14 +8635,7 @@
                 <w:rFonts w:ascii="Calibri" w:hAnsi="Calibri"/>
                 <w:szCs w:val="24"/>
               </w:rPr>
-              <w:t xml:space="preserve">User clicks </w:t>
-            </w:r>
-            <w:r>
-              <w:rPr>
-                <w:rFonts w:ascii="Calibri" w:hAnsi="Calibri"/>
-                <w:szCs w:val="24"/>
-              </w:rPr>
-              <w:t>Events page graphics chooser</w:t>
+              <w:t>User clicks Events page graphics chooser</w:t>
             </w:r>
           </w:p>
         </w:tc>
@@ -8473,6 +8694,13 @@
                 <w:szCs w:val="24"/>
               </w:rPr>
             </w:pPr>
+            <w:r>
+              <w:rPr>
+                <w:rFonts w:ascii="Calibri" w:hAnsi="Calibri"/>
+                <w:szCs w:val="24"/>
+              </w:rPr>
+              <w:t>Picture chooser works but does not apply photo</w:t>
+            </w:r>
           </w:p>
         </w:tc>
         <w:tc>
@@ -8498,6 +8726,13 @@
                 <w:szCs w:val="24"/>
               </w:rPr>
             </w:pPr>
+            <w:r>
+              <w:rPr>
+                <w:rFonts w:ascii="Calibri" w:hAnsi="Calibri"/>
+                <w:szCs w:val="24"/>
+              </w:rPr>
+              <w:t>Partial pass</w:t>
+            </w:r>
           </w:p>
         </w:tc>
       </w:tr>
@@ -8570,6 +8805,17 @@
               <w:t> </w:t>
             </w:r>
           </w:p>
+          <w:p>
+            <w:pPr>
+              <w:spacing w:after="0" w:line="240" w:lineRule="auto"/>
+              <w:ind w:left="0" w:firstLine="0"/>
+              <w:jc w:val="left"/>
+              <w:rPr>
+                <w:rFonts w:ascii="Calibri" w:hAnsi="Calibri"/>
+                <w:szCs w:val="24"/>
+              </w:rPr>
+            </w:pPr>
+          </w:p>
         </w:tc>
         <w:tc>
           <w:tcPr>
@@ -8895,6 +9141,13 @@
               </w:rPr>
               <w:t> </w:t>
             </w:r>
+            <w:r>
+              <w:rPr>
+                <w:rFonts w:ascii="Calibri" w:hAnsi="Calibri"/>
+                <w:szCs w:val="24"/>
+              </w:rPr>
+              <w:t>No wishlists added</w:t>
+            </w:r>
           </w:p>
         </w:tc>
         <w:tc>
@@ -8926,7 +9179,7 @@
                 <w:rFonts w:ascii="Calibri" w:hAnsi="Calibri"/>
                 <w:szCs w:val="24"/>
               </w:rPr>
-              <w:t> </w:t>
+              <w:t>Fail</w:t>
             </w:r>
           </w:p>
         </w:tc>
@@ -9110,7 +9363,7 @@
                 <w:rFonts w:ascii="Calibri" w:hAnsi="Calibri"/>
                 <w:szCs w:val="24"/>
               </w:rPr>
-              <w:t> </w:t>
+              <w:t>No wishlists section added</w:t>
             </w:r>
           </w:p>
         </w:tc>
@@ -9143,7 +9396,7 @@
                 <w:rFonts w:ascii="Calibri" w:hAnsi="Calibri"/>
                 <w:szCs w:val="24"/>
               </w:rPr>
-              <w:t> </w:t>
+              <w:t>Fail</w:t>
             </w:r>
           </w:p>
         </w:tc>
@@ -9184,6 +9437,17 @@
               <w:t> </w:t>
             </w:r>
           </w:p>
+          <w:p>
+            <w:pPr>
+              <w:spacing w:after="0" w:line="240" w:lineRule="auto"/>
+              <w:ind w:left="0" w:firstLine="0"/>
+              <w:jc w:val="left"/>
+              <w:rPr>
+                <w:rFonts w:ascii="Calibri" w:hAnsi="Calibri"/>
+                <w:szCs w:val="24"/>
+              </w:rPr>
+            </w:pPr>
+          </w:p>
         </w:tc>
         <w:tc>
           <w:tcPr>
@@ -9542,6 +9806,13 @@
               </w:rPr>
               <w:t> </w:t>
             </w:r>
+            <w:r>
+              <w:rPr>
+                <w:rFonts w:ascii="Calibri" w:hAnsi="Calibri"/>
+                <w:szCs w:val="24"/>
+              </w:rPr>
+              <w:t>Event is selected in the homepage, no edit event button</w:t>
+            </w:r>
           </w:p>
         </w:tc>
         <w:tc>
@@ -9573,7 +9844,7 @@
                 <w:rFonts w:ascii="Calibri" w:hAnsi="Calibri"/>
                 <w:szCs w:val="24"/>
               </w:rPr>
-              <w:t> </w:t>
+              <w:t>Partial pass</w:t>
             </w:r>
           </w:p>
         </w:tc>
@@ -9755,7 +10026,7 @@
                 <w:rFonts w:ascii="Calibri" w:hAnsi="Calibri"/>
                 <w:szCs w:val="24"/>
               </w:rPr>
-              <w:t> </w:t>
+              <w:t>No spots for selection of events is provided</w:t>
             </w:r>
           </w:p>
         </w:tc>
@@ -9788,7 +10059,7 @@
                 <w:rFonts w:ascii="Calibri" w:hAnsi="Calibri"/>
                 <w:szCs w:val="24"/>
               </w:rPr>
-              <w:t> </w:t>
+              <w:t>Fail</w:t>
             </w:r>
           </w:p>
         </w:tc>
@@ -10079,14 +10350,7 @@
                 <w:rFonts w:ascii="Calibri" w:hAnsi="Calibri"/>
                 <w:szCs w:val="24"/>
               </w:rPr>
-              <w:t>R11</w:t>
-            </w:r>
-            <w:r>
-              <w:rPr>
-                <w:rFonts w:ascii="Calibri" w:hAnsi="Calibri"/>
-                <w:szCs w:val="24"/>
-              </w:rPr>
-              <w:t>, R20</w:t>
+              <w:t>R11, R20</w:t>
             </w:r>
           </w:p>
         </w:tc>
@@ -10199,6 +10463,13 @@
               </w:rPr>
               <w:t> </w:t>
             </w:r>
+            <w:r>
+              <w:rPr>
+                <w:rFonts w:ascii="Calibri" w:hAnsi="Calibri"/>
+                <w:szCs w:val="24"/>
+              </w:rPr>
+              <w:t>No deletion option provided</w:t>
+            </w:r>
           </w:p>
         </w:tc>
         <w:tc>
@@ -10230,7 +10501,7 @@
                 <w:rFonts w:ascii="Calibri" w:hAnsi="Calibri"/>
                 <w:szCs w:val="24"/>
               </w:rPr>
-              <w:t> </w:t>
+              <w:t>Fail</w:t>
             </w:r>
           </w:p>
         </w:tc>
@@ -10245,7 +10516,7 @@
             <w:tcBorders>
               <w:top w:val="nil"/>
               <w:left w:val="single" w:sz="4" w:space="0" w:color="auto"/>
-              <w:bottom w:val="single" w:sz="4" w:space="0" w:color="auto"/>
+              <w:bottom w:val="nil"/>
               <w:right w:val="single" w:sz="4" w:space="0" w:color="auto"/>
             </w:tcBorders>
             <w:shd w:val="clear" w:color="auto" w:fill="auto"/>
@@ -10285,7 +10556,7 @@
             <w:tcBorders>
               <w:top w:val="nil"/>
               <w:left w:val="nil"/>
-              <w:bottom w:val="single" w:sz="4" w:space="0" w:color="auto"/>
+              <w:bottom w:val="nil"/>
               <w:right w:val="single" w:sz="4" w:space="0" w:color="auto"/>
             </w:tcBorders>
             <w:shd w:val="clear" w:color="auto" w:fill="auto"/>
@@ -10325,7 +10596,7 @@
             <w:tcBorders>
               <w:top w:val="nil"/>
               <w:left w:val="nil"/>
-              <w:bottom w:val="single" w:sz="4" w:space="0" w:color="auto"/>
+              <w:bottom w:val="nil"/>
               <w:right w:val="single" w:sz="4" w:space="0" w:color="auto"/>
             </w:tcBorders>
             <w:shd w:val="clear" w:color="auto" w:fill="auto"/>
@@ -10358,7 +10629,7 @@
             <w:tcBorders>
               <w:top w:val="nil"/>
               <w:left w:val="nil"/>
-              <w:bottom w:val="single" w:sz="4" w:space="0" w:color="auto"/>
+              <w:bottom w:val="nil"/>
               <w:right w:val="single" w:sz="4" w:space="0" w:color="auto"/>
             </w:tcBorders>
             <w:shd w:val="clear" w:color="auto" w:fill="auto"/>
@@ -10389,7 +10660,7 @@
             <w:tcBorders>
               <w:top w:val="nil"/>
               <w:left w:val="nil"/>
-              <w:bottom w:val="single" w:sz="4" w:space="0" w:color="auto"/>
+              <w:bottom w:val="nil"/>
               <w:right w:val="single" w:sz="4" w:space="0" w:color="auto"/>
             </w:tcBorders>
             <w:shd w:val="clear" w:color="auto" w:fill="auto"/>
@@ -10412,7 +10683,7 @@
                 <w:rFonts w:ascii="Calibri" w:hAnsi="Calibri"/>
                 <w:szCs w:val="24"/>
               </w:rPr>
-              <w:t> </w:t>
+              <w:t>No deletion provided</w:t>
             </w:r>
           </w:p>
         </w:tc>
@@ -10422,7 +10693,7 @@
             <w:tcBorders>
               <w:top w:val="nil"/>
               <w:left w:val="nil"/>
-              <w:bottom w:val="single" w:sz="4" w:space="0" w:color="auto"/>
+              <w:bottom w:val="nil"/>
               <w:right w:val="single" w:sz="4" w:space="0" w:color="auto"/>
             </w:tcBorders>
             <w:shd w:val="clear" w:color="auto" w:fill="auto"/>
@@ -10445,8 +10716,163 @@
                 <w:rFonts w:ascii="Calibri" w:hAnsi="Calibri"/>
                 <w:szCs w:val="24"/>
               </w:rPr>
-              <w:t> </w:t>
-            </w:r>
+              <w:t>Fail</w:t>
+            </w:r>
+            <w:bookmarkStart w:id="0" w:name="_GoBack"/>
+            <w:bookmarkEnd w:id="0"/>
+          </w:p>
+        </w:tc>
+      </w:tr>
+      <w:tr>
+        <w:trPr>
+          <w:trHeight w:val="318"/>
+        </w:trPr>
+        <w:tc>
+          <w:tcPr>
+            <w:tcW w:w="895" w:type="dxa"/>
+            <w:tcBorders>
+              <w:top w:val="nil"/>
+              <w:left w:val="single" w:sz="4" w:space="0" w:color="auto"/>
+              <w:bottom w:val="single" w:sz="4" w:space="0" w:color="auto"/>
+              <w:right w:val="single" w:sz="4" w:space="0" w:color="auto"/>
+            </w:tcBorders>
+            <w:shd w:val="clear" w:color="auto" w:fill="auto"/>
+            <w:noWrap/>
+            <w:vAlign w:val="bottom"/>
+          </w:tcPr>
+          <w:p>
+            <w:pPr>
+              <w:spacing w:after="0" w:line="240" w:lineRule="auto"/>
+              <w:ind w:left="0" w:firstLine="0"/>
+              <w:jc w:val="left"/>
+              <w:rPr>
+                <w:rFonts w:ascii="Calibri" w:hAnsi="Calibri"/>
+                <w:szCs w:val="24"/>
+              </w:rPr>
+            </w:pPr>
+          </w:p>
+        </w:tc>
+        <w:tc>
+          <w:tcPr>
+            <w:tcW w:w="1710" w:type="dxa"/>
+            <w:tcBorders>
+              <w:top w:val="nil"/>
+              <w:left w:val="nil"/>
+              <w:bottom w:val="single" w:sz="4" w:space="0" w:color="auto"/>
+              <w:right w:val="single" w:sz="4" w:space="0" w:color="auto"/>
+            </w:tcBorders>
+            <w:shd w:val="clear" w:color="auto" w:fill="auto"/>
+            <w:noWrap/>
+            <w:vAlign w:val="bottom"/>
+          </w:tcPr>
+          <w:p>
+            <w:pPr>
+              <w:spacing w:after="0" w:line="240" w:lineRule="auto"/>
+              <w:ind w:left="0" w:firstLine="0"/>
+              <w:jc w:val="left"/>
+              <w:rPr>
+                <w:rFonts w:ascii="Calibri" w:hAnsi="Calibri"/>
+                <w:szCs w:val="24"/>
+              </w:rPr>
+            </w:pPr>
+          </w:p>
+        </w:tc>
+        <w:tc>
+          <w:tcPr>
+            <w:tcW w:w="1992" w:type="dxa"/>
+            <w:tcBorders>
+              <w:top w:val="nil"/>
+              <w:left w:val="nil"/>
+              <w:bottom w:val="single" w:sz="4" w:space="0" w:color="auto"/>
+              <w:right w:val="single" w:sz="4" w:space="0" w:color="auto"/>
+            </w:tcBorders>
+            <w:shd w:val="clear" w:color="auto" w:fill="auto"/>
+            <w:noWrap/>
+            <w:vAlign w:val="bottom"/>
+          </w:tcPr>
+          <w:p>
+            <w:pPr>
+              <w:spacing w:after="0" w:line="240" w:lineRule="auto"/>
+              <w:ind w:left="0" w:firstLine="0"/>
+              <w:jc w:val="left"/>
+              <w:rPr>
+                <w:rFonts w:ascii="Calibri" w:hAnsi="Calibri"/>
+                <w:szCs w:val="24"/>
+              </w:rPr>
+            </w:pPr>
+          </w:p>
+        </w:tc>
+        <w:tc>
+          <w:tcPr>
+            <w:tcW w:w="2418" w:type="dxa"/>
+            <w:tcBorders>
+              <w:top w:val="nil"/>
+              <w:left w:val="nil"/>
+              <w:bottom w:val="single" w:sz="4" w:space="0" w:color="auto"/>
+              <w:right w:val="single" w:sz="4" w:space="0" w:color="auto"/>
+            </w:tcBorders>
+            <w:shd w:val="clear" w:color="auto" w:fill="auto"/>
+          </w:tcPr>
+          <w:p>
+            <w:pPr>
+              <w:spacing w:after="0" w:line="240" w:lineRule="auto"/>
+              <w:ind w:left="0" w:firstLine="0"/>
+              <w:jc w:val="left"/>
+              <w:rPr>
+                <w:rFonts w:ascii="Calibri" w:hAnsi="Calibri"/>
+                <w:szCs w:val="24"/>
+              </w:rPr>
+            </w:pPr>
+          </w:p>
+        </w:tc>
+        <w:tc>
+          <w:tcPr>
+            <w:tcW w:w="1404" w:type="dxa"/>
+            <w:tcBorders>
+              <w:top w:val="nil"/>
+              <w:left w:val="nil"/>
+              <w:bottom w:val="single" w:sz="4" w:space="0" w:color="auto"/>
+              <w:right w:val="single" w:sz="4" w:space="0" w:color="auto"/>
+            </w:tcBorders>
+            <w:shd w:val="clear" w:color="auto" w:fill="auto"/>
+            <w:noWrap/>
+            <w:vAlign w:val="bottom"/>
+          </w:tcPr>
+          <w:p>
+            <w:pPr>
+              <w:spacing w:after="0" w:line="240" w:lineRule="auto"/>
+              <w:ind w:left="0" w:firstLine="0"/>
+              <w:jc w:val="left"/>
+              <w:rPr>
+                <w:rFonts w:ascii="Calibri" w:hAnsi="Calibri"/>
+                <w:szCs w:val="24"/>
+              </w:rPr>
+            </w:pPr>
+          </w:p>
+        </w:tc>
+        <w:tc>
+          <w:tcPr>
+            <w:tcW w:w="1296" w:type="dxa"/>
+            <w:tcBorders>
+              <w:top w:val="nil"/>
+              <w:left w:val="nil"/>
+              <w:bottom w:val="single" w:sz="4" w:space="0" w:color="auto"/>
+              <w:right w:val="single" w:sz="4" w:space="0" w:color="auto"/>
+            </w:tcBorders>
+            <w:shd w:val="clear" w:color="auto" w:fill="auto"/>
+            <w:noWrap/>
+            <w:vAlign w:val="bottom"/>
+          </w:tcPr>
+          <w:p>
+            <w:pPr>
+              <w:spacing w:after="0" w:line="240" w:lineRule="auto"/>
+              <w:ind w:left="0" w:firstLine="0"/>
+              <w:jc w:val="left"/>
+              <w:rPr>
+                <w:rFonts w:ascii="Calibri" w:hAnsi="Calibri"/>
+                <w:szCs w:val="24"/>
+              </w:rPr>
+            </w:pPr>
           </w:p>
         </w:tc>
       </w:tr>

</xml_diff>